<commit_message>
Dosyaların pdf versiyonları eklendi.
</commit_message>
<xml_diff>
--- a/week8/Lab8_2.docx
+++ b/week8/Lab8_2.docx
@@ -2,6 +2,68 @@
 <file path=word/document.xml><?xml version="1.0" encoding="utf-8"?>
 <w:document xmlns:wpc="http://schemas.microsoft.com/office/word/2010/wordprocessingCanvas" xmlns:cx="http://schemas.microsoft.com/office/drawing/2014/chartex" xmlns:cx1="http://schemas.microsoft.com/office/drawing/2015/9/8/chartex" xmlns:mc="http://schemas.openxmlformats.org/markup-compatibility/2006" xmlns:o="urn:schemas-microsoft-com:office:office" xmlns:r="http://schemas.openxmlformats.org/officeDocument/2006/relationships" xmlns:m="http://schemas.openxmlformats.org/officeDocument/2006/math" xmlns:v="urn:schemas-microsoft-com:vml" xmlns:wp14="http://schemas.microsoft.com/office/word/2010/wordprocessingDrawing" xmlns:wp="http://schemas.openxmlformats.org/drawingml/2006/wordprocessingDrawing" xmlns:w10="urn:schemas-microsoft-com:office:word" xmlns:w="http://schemas.openxmlformats.org/wordprocessingml/2006/main" xmlns:w14="http://schemas.microsoft.com/office/word/2010/wordml" xmlns:w15="http://schemas.microsoft.com/office/word/2012/wordml" xmlns:w16se="http://schemas.microsoft.com/office/word/2015/wordml/symex" xmlns:wpg="http://schemas.microsoft.com/office/word/2010/wordprocessingGroup" xmlns:wpi="http://schemas.microsoft.com/office/word/2010/wordprocessingInk" xmlns:wne="http://schemas.microsoft.com/office/word/2006/wordml" xmlns:wps="http://schemas.microsoft.com/office/word/2010/wordprocessingShape" mc:Ignorable="w14 w15 w16se wp14">
   <w:body>
+    <w:p w14:noSpellErr="1">
+      <w:pPr>
+        <w:spacing w:after="0" w:line="240" w:lineRule="auto"/>
+        <w:jc w:val="center"/>
+        <w:rPr>
+          <w:rFonts w:ascii="Arial Narrow,Tahoma" w:hAnsi="Arial Narrow,Tahoma" w:eastAsia="Arial Narrow,Tahoma" w:cs="Arial Narrow,Tahoma"/>
+          <w:sz w:val="20"/>
+          <w:szCs w:val="20"/>
+        </w:rPr>
+      </w:pPr>
+      <w:r>
+        <w:rPr>
+          <w:rFonts w:ascii="Arial Narrow,Tahoma" w:hAnsi="Arial Narrow,Tahoma" w:eastAsia="Arial Narrow,Tahoma" w:cs="Arial Narrow,Tahoma"/>
+          <w:sz w:val="20"/>
+          <w:szCs w:val="20"/>
+        </w:rPr>
+        <w:t xml:space="preserve">BSP 581 BİLGİSAYAR PROGRAMLAMA LABORATUVARI </w:t>
+      </w:r>
+    </w:p>
+    <w:p w14:noSpellErr="1">
+      <w:pPr>
+        <w:spacing w:after="0" w:line="240" w:lineRule="auto"/>
+        <w:jc w:val="center"/>
+        <w:rPr>
+          <w:rFonts w:ascii="Arial Narrow" w:hAnsi="Arial Narrow" w:eastAsia="Arial Narrow" w:cs="Arial Narrow"/>
+          <w:sz w:val="20"/>
+          <w:szCs w:val="20"/>
+        </w:rPr>
+      </w:pPr>
+      <w:r>
+        <w:rPr>
+          <w:rFonts w:ascii="Arial Narrow" w:hAnsi="Arial Narrow" w:eastAsia="Arial Narrow" w:cs="Arial Narrow"/>
+          <w:sz w:val="20"/>
+          <w:szCs w:val="20"/>
+        </w:rPr>
+        <w:t>8</w:t>
+      </w:r>
+      <w:r>
+        <w:rPr>
+          <w:rFonts w:ascii="Arial Narrow" w:hAnsi="Arial Narrow" w:eastAsia="Arial Narrow" w:cs="Arial Narrow"/>
+          <w:sz w:val="20"/>
+          <w:szCs w:val="20"/>
+        </w:rPr>
+        <w:t>.</w:t>
+      </w:r>
+      <w:r>
+        <w:rPr>
+          <w:rFonts w:ascii="Arial Narrow" w:hAnsi="Arial Narrow" w:eastAsia="Arial Narrow" w:cs="Arial Narrow"/>
+          <w:sz w:val="20"/>
+          <w:szCs w:val="20"/>
+        </w:rPr>
+        <w:t>2</w:t>
+      </w:r>
+      <w:r>
+        <w:rPr>
+          <w:rFonts w:ascii="Arial Narrow" w:hAnsi="Arial Narrow" w:eastAsia="Arial Narrow" w:cs="Arial Narrow"/>
+          <w:sz w:val="20"/>
+          <w:szCs w:val="20"/>
+        </w:rPr>
+        <w:t xml:space="preserve"> HAFTA LABORATUVAR DÖKÜMANI</w:t>
+      </w:r>
+    </w:p>
     <w:p>
       <w:pPr>
         <w:spacing w:after="0" w:line="240" w:lineRule="auto"/>
@@ -12,94 +74,56 @@
           <w:szCs w:val="20"/>
         </w:rPr>
       </w:pPr>
-      <w:r>
-        <w:rPr>
-          <w:rFonts w:ascii="Arial Narrow" w:hAnsi="Arial Narrow" w:cs="Tahoma"/>
-          <w:sz w:val="20"/>
-          <w:szCs w:val="20"/>
-        </w:rPr>
-        <w:t xml:space="preserve">BSP 581 BİLGİSAYAR PROGRAMLAMA LABORATUVARI </w:t>
-      </w:r>
-    </w:p>
-    <w:p>
-      <w:pPr>
-        <w:spacing w:after="0" w:line="240" w:lineRule="auto"/>
-        <w:jc w:val="center"/>
-        <w:rPr>
-          <w:rFonts w:ascii="Arial Narrow" w:hAnsi="Arial Narrow"/>
-          <w:bCs/>
-          <w:iCs/>
-          <w:sz w:val="20"/>
-          <w:szCs w:val="20"/>
-        </w:rPr>
-      </w:pPr>
-      <w:r>
-        <w:rPr>
-          <w:rFonts w:ascii="Arial Narrow" w:hAnsi="Arial Narrow"/>
-          <w:bCs/>
-          <w:iCs/>
-          <w:sz w:val="20"/>
-          <w:szCs w:val="20"/>
-        </w:rPr>
-        <w:t>8</w:t>
-      </w:r>
-      <w:r>
-        <w:rPr>
-          <w:rFonts w:ascii="Arial Narrow" w:hAnsi="Arial Narrow"/>
-          <w:bCs/>
-          <w:iCs/>
-          <w:sz w:val="20"/>
-          <w:szCs w:val="20"/>
-        </w:rPr>
-        <w:t>.1</w:t>
-      </w:r>
-      <w:r>
-        <w:rPr>
-          <w:rFonts w:ascii="Arial Narrow" w:hAnsi="Arial Narrow"/>
-          <w:bCs/>
-          <w:iCs/>
-          <w:sz w:val="20"/>
-          <w:szCs w:val="20"/>
-        </w:rPr>
-        <w:t xml:space="preserve"> HAFTA LABORATUVAR DÖKÜMANI</w:t>
-      </w:r>
-    </w:p>
-    <w:p>
-      <w:pPr>
-        <w:spacing w:after="0" w:line="240" w:lineRule="auto"/>
-        <w:jc w:val="center"/>
-        <w:rPr>
-          <w:rFonts w:ascii="Arial Narrow" w:hAnsi="Arial Narrow" w:cs="Tahoma"/>
-          <w:sz w:val="20"/>
-          <w:szCs w:val="20"/>
-        </w:rPr>
-      </w:pPr>
-    </w:p>
-    <w:p>
-      <w:pPr>
-        <w:pStyle w:val="NormalWeb"/>
-        <w:shd w:val="clear" w:color="auto" w:fill="FFFFFF"/>
-        <w:spacing w:before="0" w:beforeAutospacing="0" w:after="0" w:afterAutospacing="0" w:line="288" w:lineRule="atLeast"/>
+    </w:p>
+    <w:p>
+      <w:pPr>
+        <w:pStyle w:val="NormalWeb"/>
+        <w:shd w:val="clear" w:color="auto" w:fill="FFFFFF" w:themeFill="background1"/>
+        <w:spacing w:before="0" w:beforeAutospacing="off" w:after="0" w:afterAutospacing="off" w:line="288" w:lineRule="atLeast"/>
+        <w:rPr>
+          <w:rFonts w:ascii="Lucida Sans Unicode" w:hAnsi="Lucida Sans Unicode" w:eastAsia="Lucida Sans Unicode" w:cs="Lucida Sans Unicode"/>
+          <w:color w:val="444444"/>
+          <w:sz w:val="18"/>
+          <w:szCs w:val="18"/>
+        </w:rPr>
+      </w:pPr>
+    </w:p>
+    <w:p>
+      <w:pPr>
+        <w:pStyle w:val="NormalWeb"/>
+        <w:shd w:val="clear" w:color="auto" w:fill="FFFFFF" w:themeFill="background1"/>
+        <w:spacing w:before="0" w:beforeAutospacing="off" w:after="0" w:afterAutospacing="off" w:line="288" w:lineRule="atLeast"/>
         <w:textAlignment w:val="baseline"/>
         <w:rPr>
-          <w:rFonts w:ascii="Lucida Sans Unicode" w:hAnsi="Lucida Sans Unicode" w:cs="Lucida Sans Unicode"/>
-          <w:color w:val="444444"/>
-          <w:sz w:val="18"/>
-          <w:szCs w:val="18"/>
-        </w:rPr>
-      </w:pPr>
-      <w:r>
-        <w:rPr>
-          <w:rFonts w:ascii="Lucida Sans Unicode" w:hAnsi="Lucida Sans Unicode" w:cs="Lucida Sans Unicode"/>
-          <w:color w:val="444444"/>
-          <w:sz w:val="18"/>
-          <w:szCs w:val="18"/>
-        </w:rPr>
-        <w:t xml:space="preserve">Exercise 1- </w:t>
-      </w:r>
-      <w:r>
-        <w:rPr>
-          <w:rFonts w:ascii="Lucida Sans Unicode" w:hAnsi="Lucida Sans Unicode" w:cs="Lucida Sans Unicode"/>
+          <w:rFonts w:ascii="Lucida Sans Unicode" w:hAnsi="Lucida Sans Unicode" w:eastAsia="Lucida Sans Unicode" w:cs="Lucida Sans Unicode"/>
+          <w:color w:val="444444"/>
+          <w:sz w:val="18"/>
+          <w:szCs w:val="18"/>
+        </w:rPr>
+      </w:pPr>
+      <w:proofErr w:type="spellStart"/>
+      <w:r>
+        <w:rPr>
+          <w:rFonts w:ascii="Lucida Sans Unicode" w:hAnsi="Lucida Sans Unicode" w:eastAsia="Lucida Sans Unicode" w:cs="Lucida Sans Unicode"/>
+          <w:color w:val="444444"/>
+          <w:sz w:val="18"/>
+          <w:szCs w:val="18"/>
+        </w:rPr>
+        <w:t>Exercise</w:t>
+      </w:r>
+      <w:proofErr w:type="spellEnd"/>
+      <w:r>
+        <w:rPr>
+          <w:rFonts w:ascii="Lucida Sans Unicode" w:hAnsi="Lucida Sans Unicode" w:eastAsia="Lucida Sans Unicode" w:cs="Lucida Sans Unicode"/>
+          <w:color w:val="444444"/>
+          <w:sz w:val="18"/>
+          <w:szCs w:val="18"/>
+        </w:rPr>
+        <w:t xml:space="preserve"> 1- </w:t>
+      </w:r>
+      <w:r>
+        <w:rPr>
+          <w:rFonts w:ascii="Lucida Sans Unicode" w:hAnsi="Lucida Sans Unicode" w:eastAsia="Lucida Sans Unicode" w:cs="Lucida Sans Unicode"/>
           <w:color w:val="444444"/>
           <w:sz w:val="18"/>
           <w:szCs w:val="18"/>
@@ -111,7 +135,7 @@
       <w:pPr>
         <w:pStyle w:val="NormalWeb"/>
         <w:pBdr>
-          <w:bottom w:val="single" w:sz="6" w:space="1" w:color="auto"/>
+          <w:bottom w:val="single" w:color="auto" w:sz="6" w:space="1"/>
         </w:pBdr>
         <w:shd w:val="clear" w:color="auto" w:fill="FFFFFF"/>
         <w:spacing w:before="0" w:beforeAutospacing="0" w:after="0" w:afterAutospacing="0" w:line="288" w:lineRule="atLeast"/>
@@ -142,7 +166,270 @@
       <w:pPr>
         <w:pStyle w:val="NormalWeb"/>
         <w:pBdr>
-          <w:bottom w:val="single" w:sz="6" w:space="1" w:color="auto"/>
+          <w:bottom w:val="single" w:color="auto" w:sz="6" w:space="1"/>
+        </w:pBdr>
+        <w:shd w:val="clear" w:color="auto" w:fill="FFFFFF" w:themeFill="background1"/>
+        <w:spacing w:before="0" w:beforeAutospacing="off" w:after="0" w:afterAutospacing="off"/>
+        <w:textAlignment w:val="baseline"/>
+        <w:rPr>
+          <w:rFonts w:ascii="Lucida Sans Unicode" w:hAnsi="Lucida Sans Unicode" w:eastAsia="Lucida Sans Unicode" w:cs="Lucida Sans Unicode"/>
+          <w:color w:val="444444"/>
+          <w:sz w:val="18"/>
+          <w:szCs w:val="18"/>
+        </w:rPr>
+      </w:pPr>
+      <w:proofErr w:type="spellStart"/>
+      <w:r>
+        <w:rPr>
+          <w:rFonts w:ascii="Lucida Sans Unicode" w:hAnsi="Lucida Sans Unicode" w:eastAsia="Lucida Sans Unicode" w:cs="Lucida Sans Unicode"/>
+          <w:color w:val="444444"/>
+          <w:sz w:val="18"/>
+          <w:szCs w:val="18"/>
+        </w:rPr>
+        <w:t>Exercise</w:t>
+      </w:r>
+      <w:proofErr w:type="spellEnd"/>
+      <w:r>
+        <w:rPr>
+          <w:rFonts w:ascii="Lucida Sans Unicode" w:hAnsi="Lucida Sans Unicode" w:eastAsia="Lucida Sans Unicode" w:cs="Lucida Sans Unicode"/>
+          <w:color w:val="444444"/>
+          <w:sz w:val="18"/>
+          <w:szCs w:val="18"/>
+        </w:rPr>
+        <w:t xml:space="preserve"> 2- </w:t>
+      </w:r>
+      <w:r>
+        <w:rPr>
+          <w:rFonts w:ascii="Lucida Sans Unicode" w:hAnsi="Lucida Sans Unicode" w:eastAsia="Lucida Sans Unicode" w:cs="Lucida Sans Unicode"/>
+          <w:color w:val="444444"/>
+          <w:sz w:val="18"/>
+          <w:szCs w:val="18"/>
+        </w:rPr>
+        <w:t>Dosyadan verileri okuyup ekrana bastıran kodu yazınız</w:t>
+      </w:r>
+      <w:r>
+        <w:rPr>
+          <w:rFonts w:ascii="Lucida Sans Unicode" w:hAnsi="Lucida Sans Unicode" w:eastAsia="Lucida Sans Unicode" w:cs="Lucida Sans Unicode"/>
+          <w:color w:val="444444"/>
+          <w:sz w:val="18"/>
+          <w:szCs w:val="18"/>
+        </w:rPr>
+        <w:t>.</w:t>
+      </w:r>
+    </w:p>
+    <w:p>
+      <w:pPr>
+        <w:pStyle w:val="NormalWeb"/>
+        <w:shd w:val="clear" w:color="auto" w:fill="FFFFFF"/>
+        <w:spacing w:before="0" w:beforeAutospacing="0" w:after="0" w:afterAutospacing="0"/>
+        <w:textAlignment w:val="baseline"/>
+        <w:rPr>
+          <w:rFonts w:ascii="Lucida Sans Unicode" w:hAnsi="Lucida Sans Unicode" w:cs="Lucida Sans Unicode"/>
+          <w:color w:val="444444"/>
+          <w:sz w:val="18"/>
+          <w:szCs w:val="18"/>
+        </w:rPr>
+      </w:pPr>
+      <w:bookmarkStart w:name="_GoBack" w:id="0"/>
+      <w:bookmarkEnd w:id="0"/>
+    </w:p>
+    <w:p>
+      <w:pPr>
+        <w:pStyle w:val="NormalWeb"/>
+        <w:shd w:val="clear" w:color="auto" w:fill="FFFFFF" w:themeFill="background1"/>
+        <w:spacing w:before="0" w:beforeAutospacing="off" w:after="0" w:afterAutospacing="off" w:line="288" w:lineRule="atLeast"/>
+        <w:rPr>
+          <w:rFonts w:ascii="Lucida Sans Unicode" w:hAnsi="Lucida Sans Unicode" w:eastAsia="Lucida Sans Unicode" w:cs="Lucida Sans Unicode"/>
+          <w:color w:val="444444"/>
+          <w:sz w:val="18"/>
+          <w:szCs w:val="18"/>
+        </w:rPr>
+      </w:pPr>
+    </w:p>
+    <w:p>
+      <w:pPr>
+        <w:pStyle w:val="NormalWeb"/>
+        <w:pBdr>
+          <w:bottom w:val="single" w:color="auto" w:sz="6" w:space="1"/>
+        </w:pBdr>
+        <w:shd w:val="clear" w:color="auto" w:fill="FFFFFF" w:themeFill="background1"/>
+        <w:spacing w:before="0" w:beforeAutospacing="off" w:after="0" w:afterAutospacing="off" w:line="288" w:lineRule="atLeast"/>
+        <w:textAlignment w:val="baseline"/>
+        <w:rPr>
+          <w:rFonts w:ascii="Lucida Sans Unicode" w:hAnsi="Lucida Sans Unicode" w:eastAsia="Lucida Sans Unicode" w:cs="Lucida Sans Unicode"/>
+          <w:color w:val="444444"/>
+          <w:sz w:val="18"/>
+          <w:szCs w:val="18"/>
+        </w:rPr>
+      </w:pPr>
+      <w:proofErr w:type="spellStart"/>
+      <w:r>
+        <w:rPr>
+          <w:rFonts w:ascii="Lucida Sans Unicode" w:hAnsi="Lucida Sans Unicode" w:eastAsia="Lucida Sans Unicode" w:cs="Lucida Sans Unicode"/>
+          <w:color w:val="444444"/>
+          <w:sz w:val="18"/>
+          <w:szCs w:val="18"/>
+        </w:rPr>
+        <w:t>Exercise</w:t>
+      </w:r>
+      <w:proofErr w:type="spellEnd"/>
+      <w:r>
+        <w:rPr>
+          <w:rFonts w:ascii="Lucida Sans Unicode" w:hAnsi="Lucida Sans Unicode" w:eastAsia="Lucida Sans Unicode" w:cs="Lucida Sans Unicode"/>
+          <w:color w:val="444444"/>
+          <w:sz w:val="18"/>
+          <w:szCs w:val="18"/>
+        </w:rPr>
+        <w:t xml:space="preserve"> 1 – System.in yardımıyla kullanıcıdan sayı alan ve bu sayıları </w:t>
+      </w:r>
+      <w:proofErr w:type="spellStart"/>
+      <w:r>
+        <w:rPr>
+          <w:rFonts w:ascii="Lucida Sans Unicode" w:hAnsi="Lucida Sans Unicode" w:eastAsia="Lucida Sans Unicode" w:cs="Lucida Sans Unicode"/>
+          <w:color w:val="444444"/>
+          <w:sz w:val="18"/>
+          <w:szCs w:val="18"/>
+        </w:rPr>
+        <w:t>ArrayList’te</w:t>
+      </w:r>
+      <w:proofErr w:type="spellEnd"/>
+      <w:r>
+        <w:rPr>
+          <w:rFonts w:ascii="Lucida Sans Unicode" w:hAnsi="Lucida Sans Unicode" w:eastAsia="Lucida Sans Unicode" w:cs="Lucida Sans Unicode"/>
+          <w:color w:val="444444"/>
+          <w:sz w:val="18"/>
+          <w:szCs w:val="18"/>
+        </w:rPr>
+        <w:t xml:space="preserve"> depolayan fonksiyonu yazın. </w:t>
+      </w:r>
+    </w:p>
+    <w:p>
+      <w:pPr>
+        <w:pStyle w:val="NormalWeb"/>
+        <w:shd w:val="clear" w:color="auto" w:fill="FFFFFF"/>
+        <w:spacing w:before="0" w:beforeAutospacing="0" w:after="0" w:afterAutospacing="0"/>
+        <w:textAlignment w:val="baseline"/>
+        <w:rPr>
+          <w:rFonts w:ascii="Lucida Sans Unicode" w:hAnsi="Lucida Sans Unicode" w:cs="Lucida Sans Unicode"/>
+          <w:color w:val="444444"/>
+          <w:sz w:val="18"/>
+          <w:szCs w:val="18"/>
+        </w:rPr>
+      </w:pPr>
+    </w:p>
+    <w:p>
+      <w:pPr>
+        <w:pStyle w:val="NormalWeb"/>
+        <w:shd w:val="clear" w:color="auto" w:fill="FFFFFF" w:themeFill="background1"/>
+        <w:spacing w:before="0" w:beforeAutospacing="off" w:after="0" w:afterAutospacing="off"/>
+        <w:rPr>
+          <w:rFonts w:ascii="Lucida Sans Unicode" w:hAnsi="Lucida Sans Unicode" w:eastAsia="Lucida Sans Unicode" w:cs="Lucida Sans Unicode"/>
+          <w:color w:val="444444"/>
+          <w:sz w:val="18"/>
+          <w:szCs w:val="18"/>
+        </w:rPr>
+      </w:pPr>
+    </w:p>
+    <w:p>
+      <w:pPr>
+        <w:pStyle w:val="NormalWeb"/>
+        <w:shd w:val="clear" w:color="auto" w:fill="FFFFFF" w:themeFill="background1"/>
+        <w:spacing w:before="0" w:beforeAutospacing="off" w:after="0" w:afterAutospacing="off"/>
+        <w:textAlignment w:val="baseline"/>
+        <w:rPr>
+          <w:rFonts w:ascii="Lucida Sans Unicode" w:hAnsi="Lucida Sans Unicode" w:eastAsia="Lucida Sans Unicode" w:cs="Lucida Sans Unicode"/>
+          <w:color w:val="444444"/>
+          <w:sz w:val="18"/>
+          <w:szCs w:val="18"/>
+        </w:rPr>
+      </w:pPr>
+      <w:proofErr w:type="spellStart"/>
+      <w:r>
+        <w:rPr>
+          <w:rFonts w:ascii="Lucida Sans Unicode" w:hAnsi="Lucida Sans Unicode" w:eastAsia="Lucida Sans Unicode" w:cs="Lucida Sans Unicode"/>
+          <w:color w:val="444444"/>
+          <w:sz w:val="18"/>
+          <w:szCs w:val="18"/>
+        </w:rPr>
+        <w:t>Exercise</w:t>
+      </w:r>
+      <w:proofErr w:type="spellEnd"/>
+      <w:r>
+        <w:rPr>
+          <w:rFonts w:ascii="Lucida Sans Unicode" w:hAnsi="Lucida Sans Unicode" w:eastAsia="Lucida Sans Unicode" w:cs="Lucida Sans Unicode"/>
+          <w:color w:val="444444"/>
+          <w:sz w:val="18"/>
+          <w:szCs w:val="18"/>
+        </w:rPr>
+        <w:t xml:space="preserve"> 2 -  </w:t>
+      </w:r>
+      <w:proofErr w:type="spellStart"/>
+      <w:r>
+        <w:rPr>
+          <w:rFonts w:ascii="Lucida Sans Unicode" w:hAnsi="Lucida Sans Unicode" w:eastAsia="Lucida Sans Unicode" w:cs="Lucida Sans Unicode"/>
+          <w:color w:val="444444"/>
+          <w:sz w:val="18"/>
+          <w:szCs w:val="18"/>
+        </w:rPr>
+        <w:t>Array</w:t>
+      </w:r>
+      <w:proofErr w:type="spellEnd"/>
+      <w:r>
+        <w:rPr>
+          <w:rFonts w:ascii="Lucida Sans Unicode" w:hAnsi="Lucida Sans Unicode" w:eastAsia="Lucida Sans Unicode" w:cs="Lucida Sans Unicode"/>
+          <w:color w:val="444444"/>
+          <w:sz w:val="18"/>
+          <w:szCs w:val="18"/>
+        </w:rPr>
+        <w:t xml:space="preserve"> </w:t>
+      </w:r>
+      <w:proofErr w:type="spellStart"/>
+      <w:r>
+        <w:rPr>
+          <w:rFonts w:ascii="Lucida Sans Unicode" w:hAnsi="Lucida Sans Unicode" w:eastAsia="Lucida Sans Unicode" w:cs="Lucida Sans Unicode"/>
+          <w:color w:val="444444"/>
+          <w:sz w:val="18"/>
+          <w:szCs w:val="18"/>
+        </w:rPr>
+        <w:t>list</w:t>
+      </w:r>
+      <w:proofErr w:type="spellEnd"/>
+      <w:r>
+        <w:rPr>
+          <w:rFonts w:ascii="Lucida Sans Unicode" w:hAnsi="Lucida Sans Unicode" w:eastAsia="Lucida Sans Unicode" w:cs="Lucida Sans Unicode"/>
+          <w:color w:val="444444"/>
+          <w:sz w:val="18"/>
+          <w:szCs w:val="18"/>
+        </w:rPr>
+        <w:t xml:space="preserve"> içindeki sayıları sıralayan </w:t>
+      </w:r>
+      <w:proofErr w:type="spellStart"/>
+      <w:r>
+        <w:rPr>
+          <w:rFonts w:ascii="Lucida Sans Unicode" w:hAnsi="Lucida Sans Unicode" w:eastAsia="Lucida Sans Unicode" w:cs="Lucida Sans Unicode"/>
+          <w:color w:val="444444"/>
+          <w:sz w:val="18"/>
+          <w:szCs w:val="18"/>
+        </w:rPr>
+        <w:t>fonkiyonu</w:t>
+      </w:r>
+      <w:proofErr w:type="spellEnd"/>
+      <w:r>
+        <w:rPr>
+          <w:rFonts w:ascii="Lucida Sans Unicode" w:hAnsi="Lucida Sans Unicode" w:eastAsia="Lucida Sans Unicode" w:cs="Lucida Sans Unicode"/>
+          <w:color w:val="444444"/>
+          <w:sz w:val="18"/>
+          <w:szCs w:val="18"/>
+        </w:rPr>
+        <w:t xml:space="preserve"> yazınız.</w:t>
+      </w:r>
+    </w:p>
+    <w:p>
+      <w:pPr>
+        <w:pStyle w:val="NormalWeb"/>
+        <w:pBdr>
+          <w:top w:val="single" w:color="auto" w:sz="6" w:space="1"/>
+          <w:bottom w:val="single" w:color="auto" w:sz="6" w:space="1"/>
         </w:pBdr>
         <w:shd w:val="clear" w:color="auto" w:fill="FFFFFF"/>
         <w:spacing w:before="0" w:beforeAutospacing="0" w:after="0" w:afterAutospacing="0"/>
@@ -154,119 +441,123 @@
           <w:szCs w:val="18"/>
         </w:rPr>
       </w:pPr>
-      <w:r>
-        <w:rPr>
-          <w:rFonts w:ascii="Lucida Sans Unicode" w:hAnsi="Lucida Sans Unicode" w:cs="Lucida Sans Unicode"/>
-          <w:color w:val="444444"/>
-          <w:sz w:val="18"/>
-          <w:szCs w:val="18"/>
-        </w:rPr>
-        <w:t xml:space="preserve">Exercise 2- </w:t>
-      </w:r>
-      <w:r>
-        <w:rPr>
-          <w:rFonts w:ascii="Lucida Sans Unicode" w:hAnsi="Lucida Sans Unicode" w:cs="Lucida Sans Unicode"/>
-          <w:color w:val="444444"/>
-          <w:sz w:val="18"/>
-          <w:szCs w:val="18"/>
-        </w:rPr>
-        <w:t>Dosyadan verileri okuyup ekrana bastıran kodu yazınız</w:t>
-      </w:r>
-      <w:r>
-        <w:rPr>
-          <w:rFonts w:ascii="Lucida Sans Unicode" w:hAnsi="Lucida Sans Unicode" w:cs="Lucida Sans Unicode"/>
-          <w:color w:val="444444"/>
-          <w:sz w:val="18"/>
-          <w:szCs w:val="18"/>
-        </w:rPr>
-        <w:t>.</w:t>
-      </w:r>
-    </w:p>
-    <w:p>
-      <w:pPr>
-        <w:pStyle w:val="NormalWeb"/>
-        <w:shd w:val="clear" w:color="auto" w:fill="FFFFFF"/>
-        <w:spacing w:before="0" w:beforeAutospacing="0" w:after="0" w:afterAutospacing="0"/>
+    </w:p>
+    <w:p>
+      <w:pPr>
+        <w:pStyle w:val="NormalWeb"/>
+        <w:shd w:val="clear" w:color="auto" w:fill="FFFFFF" w:themeFill="background1"/>
+        <w:spacing w:before="0" w:beforeAutospacing="off" w:after="0" w:afterAutospacing="off"/>
+        <w:rPr>
+          <w:rFonts w:ascii="Lucida Sans Unicode" w:hAnsi="Lucida Sans Unicode" w:eastAsia="Lucida Sans Unicode" w:cs="Lucida Sans Unicode"/>
+          <w:color w:val="444444"/>
+          <w:sz w:val="18"/>
+          <w:szCs w:val="18"/>
+        </w:rPr>
+      </w:pPr>
+    </w:p>
+    <w:p>
+      <w:pPr>
+        <w:pStyle w:val="NormalWeb"/>
+        <w:pBdr>
+          <w:top w:val="single" w:color="auto" w:sz="6" w:space="1"/>
+          <w:bottom w:val="single" w:color="auto" w:sz="6" w:space="1"/>
+        </w:pBdr>
+        <w:shd w:val="clear" w:color="auto" w:fill="FFFFFF" w:themeFill="background1"/>
+        <w:spacing w:before="0" w:beforeAutospacing="off" w:after="0" w:afterAutospacing="off"/>
         <w:textAlignment w:val="baseline"/>
         <w:rPr>
-          <w:rFonts w:ascii="Lucida Sans Unicode" w:hAnsi="Lucida Sans Unicode" w:cs="Lucida Sans Unicode"/>
-          <w:color w:val="444444"/>
-          <w:sz w:val="18"/>
-          <w:szCs w:val="18"/>
-        </w:rPr>
-      </w:pPr>
-      <w:bookmarkStart w:id="0" w:name="_GoBack"/>
-      <w:bookmarkEnd w:id="0"/>
+          <w:rFonts w:ascii="Lucida Sans Unicode" w:hAnsi="Lucida Sans Unicode" w:eastAsia="Lucida Sans Unicode" w:cs="Lucida Sans Unicode"/>
+          <w:color w:val="444444"/>
+          <w:sz w:val="18"/>
+          <w:szCs w:val="18"/>
+        </w:rPr>
+      </w:pPr>
+      <w:proofErr w:type="spellStart"/>
+      <w:r>
+        <w:rPr>
+          <w:rFonts w:ascii="Lucida Sans Unicode" w:hAnsi="Lucida Sans Unicode" w:eastAsia="Lucida Sans Unicode" w:cs="Lucida Sans Unicode"/>
+          <w:color w:val="444444"/>
+          <w:sz w:val="18"/>
+          <w:szCs w:val="18"/>
+        </w:rPr>
+        <w:t>Exercise</w:t>
+      </w:r>
+      <w:proofErr w:type="spellEnd"/>
+      <w:r>
+        <w:rPr>
+          <w:rFonts w:ascii="Lucida Sans Unicode" w:hAnsi="Lucida Sans Unicode" w:eastAsia="Lucida Sans Unicode" w:cs="Lucida Sans Unicode"/>
+          <w:color w:val="444444"/>
+          <w:sz w:val="18"/>
+          <w:szCs w:val="18"/>
+        </w:rPr>
+        <w:t xml:space="preserve"> 3 –  </w:t>
+      </w:r>
+      <w:proofErr w:type="spellStart"/>
+      <w:r>
+        <w:rPr>
+          <w:rFonts w:ascii="Lucida Sans Unicode" w:hAnsi="Lucida Sans Unicode" w:eastAsia="Lucida Sans Unicode" w:cs="Lucida Sans Unicode"/>
+          <w:color w:val="444444"/>
+          <w:sz w:val="18"/>
+          <w:szCs w:val="18"/>
+        </w:rPr>
+        <w:t>Array</w:t>
+      </w:r>
+      <w:proofErr w:type="spellEnd"/>
+      <w:r>
+        <w:rPr>
+          <w:rFonts w:ascii="Lucida Sans Unicode" w:hAnsi="Lucida Sans Unicode" w:eastAsia="Lucida Sans Unicode" w:cs="Lucida Sans Unicode"/>
+          <w:color w:val="444444"/>
+          <w:sz w:val="18"/>
+          <w:szCs w:val="18"/>
+        </w:rPr>
+        <w:t xml:space="preserve"> listede bulunan sayıları </w:t>
+      </w:r>
+      <w:proofErr w:type="spellStart"/>
+      <w:r>
+        <w:rPr>
+          <w:rFonts w:ascii="Lucida Sans Unicode" w:hAnsi="Lucida Sans Unicode" w:eastAsia="Lucida Sans Unicode" w:cs="Lucida Sans Unicode"/>
+          <w:color w:val="444444"/>
+          <w:sz w:val="18"/>
+          <w:szCs w:val="18"/>
+        </w:rPr>
+        <w:t>array’e</w:t>
+      </w:r>
+      <w:proofErr w:type="spellEnd"/>
+      <w:r>
+        <w:rPr>
+          <w:rFonts w:ascii="Lucida Sans Unicode" w:hAnsi="Lucida Sans Unicode" w:eastAsia="Lucida Sans Unicode" w:cs="Lucida Sans Unicode"/>
+          <w:color w:val="444444"/>
+          <w:sz w:val="18"/>
+          <w:szCs w:val="18"/>
+        </w:rPr>
+        <w:t xml:space="preserve"> dönüştürüp ekrana </w:t>
+      </w:r>
+      <w:proofErr w:type="spellStart"/>
+      <w:r>
+        <w:rPr>
+          <w:rFonts w:ascii="Lucida Sans Unicode" w:hAnsi="Lucida Sans Unicode" w:eastAsia="Lucida Sans Unicode" w:cs="Lucida Sans Unicode"/>
+          <w:color w:val="444444"/>
+          <w:sz w:val="18"/>
+          <w:szCs w:val="18"/>
+        </w:rPr>
+        <w:t>basıız</w:t>
+      </w:r>
+      <w:proofErr w:type="spellEnd"/>
+      <w:r>
+        <w:rPr>
+          <w:rFonts w:ascii="Lucida Sans Unicode" w:hAnsi="Lucida Sans Unicode" w:eastAsia="Lucida Sans Unicode" w:cs="Lucida Sans Unicode"/>
+          <w:color w:val="444444"/>
+          <w:sz w:val="18"/>
+          <w:szCs w:val="18"/>
+        </w:rPr>
+        <w:t xml:space="preserve">. </w:t>
+      </w:r>
     </w:p>
     <w:p>
       <w:pPr>
         <w:pStyle w:val="NormalWeb"/>
         <w:pBdr>
-          <w:bottom w:val="single" w:sz="6" w:space="1" w:color="auto"/>
-        </w:pBdr>
-        <w:shd w:val="clear" w:color="auto" w:fill="FFFFFF"/>
-        <w:spacing w:before="0" w:beforeAutospacing="0" w:after="0" w:afterAutospacing="0" w:line="288" w:lineRule="atLeast"/>
-        <w:textAlignment w:val="baseline"/>
-        <w:rPr>
-          <w:rFonts w:ascii="Lucida Sans Unicode" w:hAnsi="Lucida Sans Unicode" w:cs="Lucida Sans Unicode"/>
-          <w:color w:val="444444"/>
-          <w:sz w:val="18"/>
-          <w:szCs w:val="18"/>
-        </w:rPr>
-      </w:pPr>
-      <w:r>
-        <w:rPr>
-          <w:rFonts w:ascii="Lucida Sans Unicode" w:hAnsi="Lucida Sans Unicode" w:cs="Lucida Sans Unicode"/>
-          <w:color w:val="444444"/>
-          <w:sz w:val="18"/>
-          <w:szCs w:val="18"/>
-        </w:rPr>
-        <w:t xml:space="preserve">Exercise 1 – System.in yardımıyla kullanıcıdan sayı alan ve bu sayıları ArrayList’te depolayan fonksiyonu yazın. </w:t>
-      </w:r>
-    </w:p>
-    <w:p>
-      <w:pPr>
-        <w:pStyle w:val="NormalWeb"/>
-        <w:shd w:val="clear" w:color="auto" w:fill="FFFFFF"/>
-        <w:spacing w:before="0" w:beforeAutospacing="0" w:after="0" w:afterAutospacing="0"/>
-        <w:textAlignment w:val="baseline"/>
-        <w:rPr>
-          <w:rFonts w:ascii="Lucida Sans Unicode" w:hAnsi="Lucida Sans Unicode" w:cs="Lucida Sans Unicode"/>
-          <w:color w:val="444444"/>
-          <w:sz w:val="18"/>
-          <w:szCs w:val="18"/>
-        </w:rPr>
-      </w:pPr>
-    </w:p>
-    <w:p>
-      <w:pPr>
-        <w:pStyle w:val="NormalWeb"/>
-        <w:shd w:val="clear" w:color="auto" w:fill="FFFFFF"/>
-        <w:spacing w:before="0" w:beforeAutospacing="0" w:after="0" w:afterAutospacing="0"/>
-        <w:textAlignment w:val="baseline"/>
-        <w:rPr>
-          <w:rFonts w:ascii="Lucida Sans Unicode" w:hAnsi="Lucida Sans Unicode" w:cs="Lucida Sans Unicode"/>
-          <w:color w:val="444444"/>
-          <w:sz w:val="18"/>
-          <w:szCs w:val="18"/>
-        </w:rPr>
-      </w:pPr>
-      <w:r>
-        <w:rPr>
-          <w:rFonts w:ascii="Lucida Sans Unicode" w:hAnsi="Lucida Sans Unicode" w:cs="Lucida Sans Unicode"/>
-          <w:color w:val="444444"/>
-          <w:sz w:val="18"/>
-          <w:szCs w:val="18"/>
-        </w:rPr>
-        <w:t>Exercise 2 -  Array list içindeki sayıları sıralayan fonkiyonu yazınız.</w:t>
-      </w:r>
-    </w:p>
-    <w:p>
-      <w:pPr>
-        <w:pStyle w:val="NormalWeb"/>
-        <w:pBdr>
-          <w:top w:val="single" w:sz="6" w:space="1" w:color="auto"/>
-          <w:bottom w:val="single" w:sz="6" w:space="1" w:color="auto"/>
+          <w:bottom w:val="single" w:color="auto" w:sz="6" w:space="1"/>
         </w:pBdr>
         <w:shd w:val="clear" w:color="auto" w:fill="FFFFFF"/>
         <w:spacing w:before="0" w:beforeAutospacing="0" w:after="0" w:afterAutospacing="0"/>
@@ -282,75 +573,175 @@
     <w:p>
       <w:pPr>
         <w:pStyle w:val="NormalWeb"/>
+        <w:shd w:val="clear" w:color="auto" w:fill="FFFFFF" w:themeFill="background1"/>
+        <w:spacing w:before="0" w:beforeAutospacing="off" w:after="0" w:afterAutospacing="off"/>
+        <w:rPr>
+          <w:rFonts w:ascii="Lucida Sans Unicode" w:hAnsi="Lucida Sans Unicode" w:eastAsia="Lucida Sans Unicode" w:cs="Lucida Sans Unicode"/>
+          <w:color w:val="444444"/>
+          <w:sz w:val="18"/>
+          <w:szCs w:val="18"/>
+        </w:rPr>
+      </w:pPr>
+    </w:p>
+    <w:p>
+      <w:pPr>
+        <w:pStyle w:val="NormalWeb"/>
         <w:pBdr>
-          <w:top w:val="single" w:sz="6" w:space="1" w:color="auto"/>
-          <w:bottom w:val="single" w:sz="6" w:space="1" w:color="auto"/>
+          <w:bottom w:val="single" w:color="auto" w:sz="6" w:space="1"/>
         </w:pBdr>
-        <w:shd w:val="clear" w:color="auto" w:fill="FFFFFF"/>
-        <w:spacing w:before="0" w:beforeAutospacing="0" w:after="0" w:afterAutospacing="0"/>
+        <w:shd w:val="clear" w:color="auto" w:fill="FFFFFF" w:themeFill="background1"/>
+        <w:spacing w:before="0" w:beforeAutospacing="off" w:after="0" w:afterAutospacing="off"/>
         <w:textAlignment w:val="baseline"/>
         <w:rPr>
-          <w:rFonts w:ascii="Lucida Sans Unicode" w:hAnsi="Lucida Sans Unicode" w:cs="Lucida Sans Unicode"/>
-          <w:color w:val="444444"/>
-          <w:sz w:val="18"/>
-          <w:szCs w:val="18"/>
-        </w:rPr>
-      </w:pPr>
-      <w:r>
-        <w:rPr>
-          <w:rFonts w:ascii="Lucida Sans Unicode" w:hAnsi="Lucida Sans Unicode" w:cs="Lucida Sans Unicode"/>
-          <w:color w:val="444444"/>
-          <w:sz w:val="18"/>
-          <w:szCs w:val="18"/>
-        </w:rPr>
-        <w:t xml:space="preserve">Exercise 3 –  Array listede bulunan sayıları array’e dönüştürüp ekrana basıız. </w:t>
-      </w:r>
-    </w:p>
-    <w:p>
-      <w:pPr>
-        <w:pStyle w:val="NormalWeb"/>
-        <w:pBdr>
-          <w:bottom w:val="single" w:sz="6" w:space="1" w:color="auto"/>
-        </w:pBdr>
-        <w:shd w:val="clear" w:color="auto" w:fill="FFFFFF"/>
-        <w:spacing w:before="0" w:beforeAutospacing="0" w:after="0" w:afterAutospacing="0"/>
-        <w:textAlignment w:val="baseline"/>
-        <w:rPr>
-          <w:rFonts w:ascii="Lucida Sans Unicode" w:hAnsi="Lucida Sans Unicode" w:cs="Lucida Sans Unicode"/>
-          <w:color w:val="444444"/>
-          <w:sz w:val="18"/>
-          <w:szCs w:val="18"/>
-        </w:rPr>
-      </w:pPr>
-    </w:p>
-    <w:p>
-      <w:pPr>
-        <w:pStyle w:val="NormalWeb"/>
-        <w:pBdr>
-          <w:bottom w:val="single" w:sz="6" w:space="1" w:color="auto"/>
-        </w:pBdr>
-        <w:shd w:val="clear" w:color="auto" w:fill="FFFFFF"/>
-        <w:spacing w:before="0" w:beforeAutospacing="0" w:after="0" w:afterAutospacing="0"/>
-        <w:textAlignment w:val="baseline"/>
-        <w:rPr>
-          <w:rFonts w:ascii="Lucida Sans Unicode" w:hAnsi="Lucida Sans Unicode" w:cs="Lucida Sans Unicode"/>
-          <w:color w:val="444444"/>
-          <w:sz w:val="18"/>
-          <w:szCs w:val="18"/>
-        </w:rPr>
-      </w:pPr>
-      <w:r>
-        <w:rPr>
-          <w:rFonts w:ascii="Lucida Sans Unicode" w:hAnsi="Lucida Sans Unicode" w:cs="Lucida Sans Unicode"/>
-          <w:color w:val="444444"/>
-          <w:sz w:val="18"/>
-          <w:szCs w:val="18"/>
-        </w:rPr>
-        <w:t>Exercise 7 – Kullanıcıdan ad, soy, ad ve doğum tarihi alan ve bunları Array listte depolayn fonkyionu yazınız. Ad, soy ad string, doğum tarihi integer olacaktır.</w:t>
+          <w:rFonts w:ascii="Lucida Sans Unicode" w:hAnsi="Lucida Sans Unicode" w:eastAsia="Lucida Sans Unicode" w:cs="Lucida Sans Unicode"/>
+          <w:color w:val="444444"/>
+          <w:sz w:val="18"/>
+          <w:szCs w:val="18"/>
+        </w:rPr>
+      </w:pPr>
+      <w:proofErr w:type="spellStart"/>
+      <w:r>
+        <w:rPr>
+          <w:rFonts w:ascii="Lucida Sans Unicode" w:hAnsi="Lucida Sans Unicode" w:eastAsia="Lucida Sans Unicode" w:cs="Lucida Sans Unicode"/>
+          <w:color w:val="444444"/>
+          <w:sz w:val="18"/>
+          <w:szCs w:val="18"/>
+        </w:rPr>
+        <w:t>Exercise</w:t>
+      </w:r>
+      <w:proofErr w:type="spellEnd"/>
+      <w:r>
+        <w:rPr>
+          <w:rFonts w:ascii="Lucida Sans Unicode" w:hAnsi="Lucida Sans Unicode" w:eastAsia="Lucida Sans Unicode" w:cs="Lucida Sans Unicode"/>
+          <w:color w:val="444444"/>
+          <w:sz w:val="18"/>
+          <w:szCs w:val="18"/>
+        </w:rPr>
+        <w:t xml:space="preserve"> 7 – Kullanıcıdan ad, soy, ad ve doğum tarihi alan ve bunları </w:t>
+      </w:r>
+      <w:proofErr w:type="spellStart"/>
+      <w:r>
+        <w:rPr>
+          <w:rFonts w:ascii="Lucida Sans Unicode" w:hAnsi="Lucida Sans Unicode" w:eastAsia="Lucida Sans Unicode" w:cs="Lucida Sans Unicode"/>
+          <w:color w:val="444444"/>
+          <w:sz w:val="18"/>
+          <w:szCs w:val="18"/>
+        </w:rPr>
+        <w:t>Array</w:t>
+      </w:r>
+      <w:proofErr w:type="spellEnd"/>
+      <w:r>
+        <w:rPr>
+          <w:rFonts w:ascii="Lucida Sans Unicode" w:hAnsi="Lucida Sans Unicode" w:eastAsia="Lucida Sans Unicode" w:cs="Lucida Sans Unicode"/>
+          <w:color w:val="444444"/>
+          <w:sz w:val="18"/>
+          <w:szCs w:val="18"/>
+        </w:rPr>
+        <w:t xml:space="preserve"> </w:t>
+      </w:r>
+      <w:proofErr w:type="spellStart"/>
+      <w:r>
+        <w:rPr>
+          <w:rFonts w:ascii="Lucida Sans Unicode" w:hAnsi="Lucida Sans Unicode" w:eastAsia="Lucida Sans Unicode" w:cs="Lucida Sans Unicode"/>
+          <w:color w:val="444444"/>
+          <w:sz w:val="18"/>
+          <w:szCs w:val="18"/>
+        </w:rPr>
+        <w:t>listte</w:t>
+      </w:r>
+      <w:proofErr w:type="spellEnd"/>
+      <w:r>
+        <w:rPr>
+          <w:rFonts w:ascii="Lucida Sans Unicode" w:hAnsi="Lucida Sans Unicode" w:eastAsia="Lucida Sans Unicode" w:cs="Lucida Sans Unicode"/>
+          <w:color w:val="444444"/>
+          <w:sz w:val="18"/>
+          <w:szCs w:val="18"/>
+        </w:rPr>
+        <w:t xml:space="preserve"> </w:t>
+      </w:r>
+      <w:proofErr w:type="spellStart"/>
+      <w:r>
+        <w:rPr>
+          <w:rFonts w:ascii="Lucida Sans Unicode" w:hAnsi="Lucida Sans Unicode" w:eastAsia="Lucida Sans Unicode" w:cs="Lucida Sans Unicode"/>
+          <w:color w:val="444444"/>
+          <w:sz w:val="18"/>
+          <w:szCs w:val="18"/>
+        </w:rPr>
+        <w:t>depolayn</w:t>
+      </w:r>
+      <w:proofErr w:type="spellEnd"/>
+      <w:r>
+        <w:rPr>
+          <w:rFonts w:ascii="Lucida Sans Unicode" w:hAnsi="Lucida Sans Unicode" w:eastAsia="Lucida Sans Unicode" w:cs="Lucida Sans Unicode"/>
+          <w:color w:val="444444"/>
+          <w:sz w:val="18"/>
+          <w:szCs w:val="18"/>
+        </w:rPr>
+        <w:t xml:space="preserve"> </w:t>
+      </w:r>
+      <w:proofErr w:type="spellStart"/>
+      <w:r>
+        <w:rPr>
+          <w:rFonts w:ascii="Lucida Sans Unicode" w:hAnsi="Lucida Sans Unicode" w:eastAsia="Lucida Sans Unicode" w:cs="Lucida Sans Unicode"/>
+          <w:color w:val="444444"/>
+          <w:sz w:val="18"/>
+          <w:szCs w:val="18"/>
+        </w:rPr>
+        <w:t>fonkyionu</w:t>
+      </w:r>
+      <w:proofErr w:type="spellEnd"/>
+      <w:r>
+        <w:rPr>
+          <w:rFonts w:ascii="Lucida Sans Unicode" w:hAnsi="Lucida Sans Unicode" w:eastAsia="Lucida Sans Unicode" w:cs="Lucida Sans Unicode"/>
+          <w:color w:val="444444"/>
+          <w:sz w:val="18"/>
+          <w:szCs w:val="18"/>
+        </w:rPr>
+        <w:t xml:space="preserve"> yazınız. Ad, soy ad </w:t>
+      </w:r>
+      <w:proofErr w:type="spellStart"/>
+      <w:r>
+        <w:rPr>
+          <w:rFonts w:ascii="Lucida Sans Unicode" w:hAnsi="Lucida Sans Unicode" w:eastAsia="Lucida Sans Unicode" w:cs="Lucida Sans Unicode"/>
+          <w:color w:val="444444"/>
+          <w:sz w:val="18"/>
+          <w:szCs w:val="18"/>
+        </w:rPr>
+        <w:t>string</w:t>
+      </w:r>
+      <w:proofErr w:type="spellEnd"/>
+      <w:r>
+        <w:rPr>
+          <w:rFonts w:ascii="Lucida Sans Unicode" w:hAnsi="Lucida Sans Unicode" w:eastAsia="Lucida Sans Unicode" w:cs="Lucida Sans Unicode"/>
+          <w:color w:val="444444"/>
+          <w:sz w:val="18"/>
+          <w:szCs w:val="18"/>
+        </w:rPr>
+        <w:t xml:space="preserve">, doğum tarihi </w:t>
+      </w:r>
+      <w:proofErr w:type="spellStart"/>
+      <w:r>
+        <w:rPr>
+          <w:rFonts w:ascii="Lucida Sans Unicode" w:hAnsi="Lucida Sans Unicode" w:eastAsia="Lucida Sans Unicode" w:cs="Lucida Sans Unicode"/>
+          <w:color w:val="444444"/>
+          <w:sz w:val="18"/>
+          <w:szCs w:val="18"/>
+        </w:rPr>
+        <w:t>integer</w:t>
+      </w:r>
+      <w:proofErr w:type="spellEnd"/>
+      <w:r>
+        <w:rPr>
+          <w:rFonts w:ascii="Lucida Sans Unicode" w:hAnsi="Lucida Sans Unicode" w:eastAsia="Lucida Sans Unicode" w:cs="Lucida Sans Unicode"/>
+          <w:color w:val="444444"/>
+          <w:sz w:val="18"/>
+          <w:szCs w:val="18"/>
+        </w:rPr>
+        <w:t xml:space="preserve"> olacaktır.</w:t>
       </w:r>
     </w:p>
     <w:sectPr>
-      <w:pgSz w:w="11906" w:h="16838" w:code="9"/>
+      <w:pgSz w:w="11906" w:h="16838" w:orient="portrait" w:code="9"/>
       <w:pgMar w:top="567" w:right="567" w:bottom="567" w:left="567" w:header="0" w:footer="0" w:gutter="0"/>
       <w:cols w:space="708"/>
       <w:docGrid w:linePitch="360"/>
@@ -364,7 +755,7 @@
   <w:docDefaults>
     <w:rPrDefault>
       <w:rPr>
-        <w:rFonts w:asciiTheme="minorHAnsi" w:eastAsiaTheme="minorHAnsi" w:hAnsiTheme="minorHAnsi" w:cstheme="minorBidi"/>
+        <w:rFonts w:asciiTheme="minorHAnsi" w:hAnsiTheme="minorHAnsi" w:eastAsiaTheme="minorHAnsi" w:cstheme="minorBidi"/>
         <w:sz w:val="22"/>
         <w:szCs w:val="22"/>
         <w:lang w:val="tr-TR" w:eastAsia="en-US" w:bidi="ar-SA"/>
@@ -379,14 +770,14 @@
   <w:latentStyles w:defLockedState="0" w:defUIPriority="99" w:defSemiHidden="0" w:defUnhideWhenUsed="0" w:defQFormat="0" w:count="371">
     <w:lsdException w:name="Normal" w:uiPriority="0" w:qFormat="1"/>
     <w:lsdException w:name="heading 1" w:uiPriority="9" w:qFormat="1"/>
-    <w:lsdException w:name="heading 2" w:semiHidden="1" w:uiPriority="9" w:unhideWhenUsed="1" w:qFormat="1"/>
-    <w:lsdException w:name="heading 3" w:semiHidden="1" w:uiPriority="9" w:unhideWhenUsed="1" w:qFormat="1"/>
-    <w:lsdException w:name="heading 4" w:semiHidden="1" w:uiPriority="9" w:unhideWhenUsed="1" w:qFormat="1"/>
-    <w:lsdException w:name="heading 5" w:semiHidden="1" w:uiPriority="9" w:unhideWhenUsed="1" w:qFormat="1"/>
-    <w:lsdException w:name="heading 6" w:semiHidden="1" w:uiPriority="9" w:unhideWhenUsed="1" w:qFormat="1"/>
-    <w:lsdException w:name="heading 7" w:semiHidden="1" w:uiPriority="9" w:unhideWhenUsed="1" w:qFormat="1"/>
-    <w:lsdException w:name="heading 8" w:semiHidden="1" w:uiPriority="9" w:unhideWhenUsed="1" w:qFormat="1"/>
-    <w:lsdException w:name="heading 9" w:semiHidden="1" w:uiPriority="9" w:unhideWhenUsed="1" w:qFormat="1"/>
+    <w:lsdException w:name="heading 2" w:uiPriority="9" w:semiHidden="1" w:unhideWhenUsed="1" w:qFormat="1"/>
+    <w:lsdException w:name="heading 3" w:uiPriority="9" w:semiHidden="1" w:unhideWhenUsed="1" w:qFormat="1"/>
+    <w:lsdException w:name="heading 4" w:uiPriority="9" w:semiHidden="1" w:unhideWhenUsed="1" w:qFormat="1"/>
+    <w:lsdException w:name="heading 5" w:uiPriority="9" w:semiHidden="1" w:unhideWhenUsed="1" w:qFormat="1"/>
+    <w:lsdException w:name="heading 6" w:uiPriority="9" w:semiHidden="1" w:unhideWhenUsed="1" w:qFormat="1"/>
+    <w:lsdException w:name="heading 7" w:uiPriority="9" w:semiHidden="1" w:unhideWhenUsed="1" w:qFormat="1"/>
+    <w:lsdException w:name="heading 8" w:uiPriority="9" w:semiHidden="1" w:unhideWhenUsed="1" w:qFormat="1"/>
+    <w:lsdException w:name="heading 9" w:uiPriority="9" w:semiHidden="1" w:unhideWhenUsed="1" w:qFormat="1"/>
     <w:lsdException w:name="index 1" w:semiHidden="1" w:unhideWhenUsed="1"/>
     <w:lsdException w:name="index 2" w:semiHidden="1" w:unhideWhenUsed="1"/>
     <w:lsdException w:name="index 3" w:semiHidden="1" w:unhideWhenUsed="1"/>
@@ -396,22 +787,22 @@
     <w:lsdException w:name="index 7" w:semiHidden="1" w:unhideWhenUsed="1"/>
     <w:lsdException w:name="index 8" w:semiHidden="1" w:unhideWhenUsed="1"/>
     <w:lsdException w:name="index 9" w:semiHidden="1" w:unhideWhenUsed="1"/>
-    <w:lsdException w:name="toc 1" w:semiHidden="1" w:uiPriority="39" w:unhideWhenUsed="1"/>
-    <w:lsdException w:name="toc 2" w:semiHidden="1" w:uiPriority="39" w:unhideWhenUsed="1"/>
-    <w:lsdException w:name="toc 3" w:semiHidden="1" w:uiPriority="39" w:unhideWhenUsed="1"/>
-    <w:lsdException w:name="toc 4" w:semiHidden="1" w:uiPriority="39" w:unhideWhenUsed="1"/>
-    <w:lsdException w:name="toc 5" w:semiHidden="1" w:uiPriority="39" w:unhideWhenUsed="1"/>
-    <w:lsdException w:name="toc 6" w:semiHidden="1" w:uiPriority="39" w:unhideWhenUsed="1"/>
-    <w:lsdException w:name="toc 7" w:semiHidden="1" w:uiPriority="39" w:unhideWhenUsed="1"/>
-    <w:lsdException w:name="toc 8" w:semiHidden="1" w:uiPriority="39" w:unhideWhenUsed="1"/>
-    <w:lsdException w:name="toc 9" w:semiHidden="1" w:uiPriority="39" w:unhideWhenUsed="1"/>
+    <w:lsdException w:name="toc 1" w:uiPriority="39" w:semiHidden="1" w:unhideWhenUsed="1"/>
+    <w:lsdException w:name="toc 2" w:uiPriority="39" w:semiHidden="1" w:unhideWhenUsed="1"/>
+    <w:lsdException w:name="toc 3" w:uiPriority="39" w:semiHidden="1" w:unhideWhenUsed="1"/>
+    <w:lsdException w:name="toc 4" w:uiPriority="39" w:semiHidden="1" w:unhideWhenUsed="1"/>
+    <w:lsdException w:name="toc 5" w:uiPriority="39" w:semiHidden="1" w:unhideWhenUsed="1"/>
+    <w:lsdException w:name="toc 6" w:uiPriority="39" w:semiHidden="1" w:unhideWhenUsed="1"/>
+    <w:lsdException w:name="toc 7" w:uiPriority="39" w:semiHidden="1" w:unhideWhenUsed="1"/>
+    <w:lsdException w:name="toc 8" w:uiPriority="39" w:semiHidden="1" w:unhideWhenUsed="1"/>
+    <w:lsdException w:name="toc 9" w:uiPriority="39" w:semiHidden="1" w:unhideWhenUsed="1"/>
     <w:lsdException w:name="Normal Indent" w:semiHidden="1" w:unhideWhenUsed="1"/>
     <w:lsdException w:name="footnote text" w:semiHidden="1" w:unhideWhenUsed="1"/>
     <w:lsdException w:name="annotation text" w:semiHidden="1" w:unhideWhenUsed="1"/>
     <w:lsdException w:name="header" w:semiHidden="1" w:unhideWhenUsed="1"/>
     <w:lsdException w:name="footer" w:semiHidden="1" w:unhideWhenUsed="1"/>
     <w:lsdException w:name="index heading" w:semiHidden="1" w:unhideWhenUsed="1"/>
-    <w:lsdException w:name="caption" w:semiHidden="1" w:uiPriority="35" w:unhideWhenUsed="1" w:qFormat="1"/>
+    <w:lsdException w:name="caption" w:uiPriority="35" w:semiHidden="1" w:unhideWhenUsed="1" w:qFormat="1"/>
     <w:lsdException w:name="table of figures" w:semiHidden="1" w:unhideWhenUsed="1"/>
     <w:lsdException w:name="envelope address" w:semiHidden="1" w:unhideWhenUsed="1"/>
     <w:lsdException w:name="envelope return" w:semiHidden="1" w:unhideWhenUsed="1"/>
@@ -442,7 +833,7 @@
     <w:lsdException w:name="Title" w:uiPriority="10" w:qFormat="1"/>
     <w:lsdException w:name="Closing" w:semiHidden="1" w:unhideWhenUsed="1"/>
     <w:lsdException w:name="Signature" w:semiHidden="1" w:unhideWhenUsed="1"/>
-    <w:lsdException w:name="Default Paragraph Font" w:semiHidden="1" w:uiPriority="1" w:unhideWhenUsed="1"/>
+    <w:lsdException w:name="Default Paragraph Font" w:uiPriority="1" w:semiHidden="1" w:unhideWhenUsed="1"/>
     <w:lsdException w:name="Body Text" w:semiHidden="1" w:unhideWhenUsed="1"/>
     <w:lsdException w:name="Body Text Indent" w:semiHidden="1" w:unhideWhenUsed="1"/>
     <w:lsdException w:name="List Continue" w:semiHidden="1" w:unhideWhenUsed="1"/>
@@ -642,8 +1033,8 @@
     <w:lsdException w:name="Subtle Reference" w:uiPriority="31" w:qFormat="1"/>
     <w:lsdException w:name="Intense Reference" w:uiPriority="32" w:qFormat="1"/>
     <w:lsdException w:name="Book Title" w:uiPriority="33" w:qFormat="1"/>
-    <w:lsdException w:name="Bibliography" w:semiHidden="1" w:uiPriority="37" w:unhideWhenUsed="1"/>
-    <w:lsdException w:name="TOC Heading" w:semiHidden="1" w:uiPriority="39" w:unhideWhenUsed="1" w:qFormat="1"/>
+    <w:lsdException w:name="Bibliography" w:uiPriority="37" w:semiHidden="1" w:unhideWhenUsed="1"/>
+    <w:lsdException w:name="TOC Heading" w:uiPriority="39" w:semiHidden="1" w:unhideWhenUsed="1" w:qFormat="1"/>
     <w:lsdException w:name="Plain Table 1" w:uiPriority="41"/>
     <w:lsdException w:name="Plain Table 2" w:uiPriority="42"/>
     <w:lsdException w:name="Plain Table 3" w:uiPriority="43"/>
@@ -749,18 +1140,18 @@
     <w:lsdException w:name="List Table 6 Colorful Accent 6" w:uiPriority="51"/>
     <w:lsdException w:name="List Table 7 Colorful Accent 6" w:uiPriority="52"/>
   </w:latentStyles>
-  <w:style w:type="paragraph" w:default="1" w:styleId="Normal">
+  <w:style w:type="paragraph" w:styleId="Normal" w:default="1">
     <w:name w:val="Normal"/>
     <w:qFormat/>
     <w:rsid w:val="00FD781E"/>
   </w:style>
-  <w:style w:type="character" w:default="1" w:styleId="VarsaylanParagrafYazTipi">
+  <w:style w:type="character" w:styleId="VarsaylanParagrafYazTipi" w:default="1">
     <w:name w:val="Default Paragraph Font"/>
     <w:uiPriority w:val="1"/>
     <w:semiHidden/>
     <w:unhideWhenUsed/>
   </w:style>
-  <w:style w:type="table" w:default="1" w:styleId="NormalTablo">
+  <w:style w:type="table" w:styleId="NormalTablo" w:default="1">
     <w:name w:val="Normal Table"/>
     <w:uiPriority w:val="99"/>
     <w:semiHidden/>
@@ -775,7 +1166,7 @@
       </w:tblCellMar>
     </w:tblPr>
   </w:style>
-  <w:style w:type="numbering" w:default="1" w:styleId="ListeYok">
+  <w:style w:type="numbering" w:styleId="ListeYok" w:default="1">
     <w:name w:val="No List"/>
     <w:uiPriority w:val="99"/>
     <w:semiHidden/>
@@ -791,7 +1182,7 @@
       <w:spacing w:before="100" w:beforeAutospacing="1" w:after="100" w:afterAutospacing="1" w:line="240" w:lineRule="auto"/>
     </w:pPr>
     <w:rPr>
-      <w:rFonts w:ascii="Times New Roman" w:eastAsia="Times New Roman" w:hAnsi="Times New Roman" w:cs="Times New Roman"/>
+      <w:rFonts w:ascii="Times New Roman" w:hAnsi="Times New Roman" w:eastAsia="Times New Roman" w:cs="Times New Roman"/>
       <w:sz w:val="24"/>
       <w:szCs w:val="24"/>
       <w:lang w:eastAsia="tr-TR"/>

</xml_diff>